<commit_message>
Desarrollando ejercicio mobiel II calculo IMC
</commit_message>
<xml_diff>
--- a/doc/MCGA/MCGA - viernes - Goncalves, Jorreto, Lopez, Schiter, Zurriable - Mobile I - SuscribeYa.docx
+++ b/doc/MCGA/MCGA - viernes - Goncalves, Jorreto, Lopez, Schiter, Zurriable - Mobile I - SuscribeYa.docx
@@ -338,6 +338,7 @@
           <w:rFonts w:ascii="Consolas" w:hAnsi="Consolas"/>
           <w:sz w:val="20"/>
           <w:szCs w:val="20"/>
+          <w:lang w:val="en-US"/>
         </w:rPr>
       </w:pPr>
       <w:r>
@@ -355,6 +356,7 @@
           <w:rFonts w:ascii="Consolas" w:hAnsi="Consolas"/>
           <w:sz w:val="20"/>
           <w:szCs w:val="20"/>
+          <w:lang w:val="en-US"/>
         </w:rPr>
         <w:t>xmlns:x</w:t>
       </w:r>
@@ -364,6 +366,7 @@
           <w:rFonts w:ascii="Consolas" w:hAnsi="Consolas"/>
           <w:sz w:val="20"/>
           <w:szCs w:val="20"/>
+          <w:lang w:val="en-US"/>
         </w:rPr>
         <w:t>="http://schemas.microsoft.com/</w:t>
       </w:r>
@@ -373,6 +376,7 @@
           <w:rFonts w:ascii="Consolas" w:hAnsi="Consolas"/>
           <w:sz w:val="20"/>
           <w:szCs w:val="20"/>
+          <w:lang w:val="en-US"/>
         </w:rPr>
         <w:t>winfx</w:t>
       </w:r>
@@ -382,6 +386,7 @@
           <w:rFonts w:ascii="Consolas" w:hAnsi="Consolas"/>
           <w:sz w:val="20"/>
           <w:szCs w:val="20"/>
+          <w:lang w:val="en-US"/>
         </w:rPr>
         <w:t>/2009/</w:t>
       </w:r>
@@ -391,6 +396,7 @@
           <w:rFonts w:ascii="Consolas" w:hAnsi="Consolas"/>
           <w:sz w:val="20"/>
           <w:szCs w:val="20"/>
+          <w:lang w:val="en-US"/>
         </w:rPr>
         <w:t>xaml</w:t>
       </w:r>
@@ -400,6 +406,7 @@
           <w:rFonts w:ascii="Consolas" w:hAnsi="Consolas"/>
           <w:sz w:val="20"/>
           <w:szCs w:val="20"/>
+          <w:lang w:val="en-US"/>
         </w:rPr>
         <w:t>"</w:t>
       </w:r>
@@ -419,6 +426,7 @@
           <w:rFonts w:ascii="Consolas" w:hAnsi="Consolas"/>
           <w:sz w:val="20"/>
           <w:szCs w:val="20"/>
+          <w:lang w:val="en-US"/>
         </w:rPr>
         <w:t xml:space="preserve">             </w:t>
       </w:r>
@@ -3599,7 +3607,6 @@
         <w:tab/>
       </w:r>
       <w:proofErr w:type="spellStart"/>
-      <w:proofErr w:type="gramStart"/>
       <w:r>
         <w:rPr>
           <w:rFonts w:ascii="Consolas" w:hAnsi="Consolas"/>
@@ -3610,7 +3617,6 @@
         <w:t>categorias.Add</w:t>
       </w:r>
       <w:proofErr w:type="spellEnd"/>
-      <w:proofErr w:type="gramEnd"/>
       <w:r>
         <w:rPr>
           <w:rFonts w:ascii="Consolas" w:hAnsi="Consolas"/>
@@ -3739,7 +3745,6 @@
         <w:tab/>
       </w:r>
       <w:proofErr w:type="spellStart"/>
-      <w:proofErr w:type="gramStart"/>
       <w:r>
         <w:rPr>
           <w:rFonts w:ascii="Consolas" w:hAnsi="Consolas"/>
@@ -3750,7 +3755,6 @@
         <w:t>categorias.Add</w:t>
       </w:r>
       <w:proofErr w:type="spellEnd"/>
-      <w:proofErr w:type="gramEnd"/>
       <w:r>
         <w:rPr>
           <w:rFonts w:ascii="Consolas" w:hAnsi="Consolas"/>
@@ -3879,7 +3883,6 @@
         <w:tab/>
       </w:r>
       <w:proofErr w:type="spellStart"/>
-      <w:proofErr w:type="gramStart"/>
       <w:r>
         <w:rPr>
           <w:rFonts w:ascii="Consolas" w:hAnsi="Consolas"/>
@@ -3890,7 +3893,6 @@
         <w:t>categorias.Add</w:t>
       </w:r>
       <w:proofErr w:type="spellEnd"/>
-      <w:proofErr w:type="gramEnd"/>
       <w:r>
         <w:rPr>
           <w:rFonts w:ascii="Consolas" w:hAnsi="Consolas"/>
@@ -4019,7 +4021,6 @@
         <w:tab/>
       </w:r>
       <w:proofErr w:type="spellStart"/>
-      <w:proofErr w:type="gramStart"/>
       <w:r>
         <w:rPr>
           <w:rFonts w:ascii="Consolas" w:hAnsi="Consolas"/>
@@ -4030,7 +4031,6 @@
         <w:t>categorias.Add</w:t>
       </w:r>
       <w:proofErr w:type="spellEnd"/>
-      <w:proofErr w:type="gramEnd"/>
       <w:r>
         <w:rPr>
           <w:rFonts w:ascii="Consolas" w:hAnsi="Consolas"/>
@@ -4277,37 +4277,17 @@
           <w:szCs w:val="20"/>
           <w:lang w:val="en-US"/>
         </w:rPr>
-        <w:t>Button_</w:t>
-      </w:r>
-      <w:proofErr w:type="gramStart"/>
-      <w:r>
-        <w:rPr>
-          <w:rFonts w:ascii="Consolas" w:hAnsi="Consolas"/>
-          <w:sz w:val="20"/>
-          <w:szCs w:val="20"/>
-          <w:lang w:val="en-US"/>
-        </w:rPr>
-        <w:t>Clicked</w:t>
-      </w:r>
-      <w:proofErr w:type="spellEnd"/>
-      <w:r>
-        <w:rPr>
-          <w:rFonts w:ascii="Consolas" w:hAnsi="Consolas"/>
-          <w:sz w:val="20"/>
-          <w:szCs w:val="20"/>
-          <w:lang w:val="en-US"/>
-        </w:rPr>
-        <w:t>(</w:t>
-      </w:r>
-      <w:proofErr w:type="gramEnd"/>
-      <w:r>
-        <w:rPr>
-          <w:rFonts w:ascii="Consolas" w:hAnsi="Consolas"/>
-          <w:sz w:val="20"/>
-          <w:szCs w:val="20"/>
-          <w:lang w:val="en-US"/>
-        </w:rPr>
-        <w:t xml:space="preserve">object sender, </w:t>
+        <w:t>Button_Clicked</w:t>
+      </w:r>
+      <w:proofErr w:type="spellEnd"/>
+      <w:r>
+        <w:rPr>
+          <w:rFonts w:ascii="Consolas" w:hAnsi="Consolas"/>
+          <w:sz w:val="20"/>
+          <w:szCs w:val="20"/>
+          <w:lang w:val="en-US"/>
+        </w:rPr>
+        <w:t xml:space="preserve">(object sender, </w:t>
       </w:r>
       <w:proofErr w:type="spellStart"/>
       <w:r>
@@ -4644,27 +4624,7 @@
           <w:szCs w:val="20"/>
           <w:lang w:val="en-US"/>
         </w:rPr>
-        <w:t>&lt;?xml version="1.0" encoding="utf-8</w:t>
-      </w:r>
-      <w:proofErr w:type="gramStart"/>
-      <w:r>
-        <w:rPr>
-          <w:rFonts w:ascii="Consolas" w:hAnsi="Consolas"/>
-          <w:sz w:val="20"/>
-          <w:szCs w:val="20"/>
-          <w:lang w:val="en-US"/>
-        </w:rPr>
-        <w:t>" ?</w:t>
-      </w:r>
-      <w:proofErr w:type="gramEnd"/>
-      <w:r>
-        <w:rPr>
-          <w:rFonts w:ascii="Consolas" w:hAnsi="Consolas"/>
-          <w:sz w:val="20"/>
-          <w:szCs w:val="20"/>
-          <w:lang w:val="en-US"/>
-        </w:rPr>
-        <w:t>&gt;</w:t>
+        <w:t>&lt;?xml version="1.0" encoding="utf-8" ?&gt;</w:t>
       </w:r>
     </w:p>
     <w:p>
@@ -4824,27 +4784,7 @@
           <w:szCs w:val="20"/>
           <w:lang w:val="en-US"/>
         </w:rPr>
-        <w:t xml:space="preserve">             </w:t>
-      </w:r>
-      <w:proofErr w:type="gramStart"/>
-      <w:r>
-        <w:rPr>
-          <w:rFonts w:ascii="Consolas" w:hAnsi="Consolas"/>
-          <w:sz w:val="20"/>
-          <w:szCs w:val="20"/>
-          <w:lang w:val="en-US"/>
-        </w:rPr>
-        <w:t>x:Class</w:t>
-      </w:r>
-      <w:proofErr w:type="gramEnd"/>
-      <w:r>
-        <w:rPr>
-          <w:rFonts w:ascii="Consolas" w:hAnsi="Consolas"/>
-          <w:sz w:val="20"/>
-          <w:szCs w:val="20"/>
-          <w:lang w:val="en-US"/>
-        </w:rPr>
-        <w:t>="SuscribeYa.Resultado"&gt;</w:t>
+        <w:t xml:space="preserve">             x:Class="SuscribeYa.Resultado"&gt;</w:t>
       </w:r>
     </w:p>
     <w:p>
@@ -4896,27 +4836,7 @@
           <w:szCs w:val="20"/>
           <w:lang w:val="en-US"/>
         </w:rPr>
-        <w:t xml:space="preserve"> </w:t>
-      </w:r>
-      <w:proofErr w:type="gramStart"/>
-      <w:r>
-        <w:rPr>
-          <w:rFonts w:ascii="Consolas" w:hAnsi="Consolas"/>
-          <w:sz w:val="20"/>
-          <w:szCs w:val="20"/>
-          <w:lang w:val="en-US"/>
-        </w:rPr>
-        <w:t>x:Name</w:t>
-      </w:r>
-      <w:proofErr w:type="gramEnd"/>
-      <w:r>
-        <w:rPr>
-          <w:rFonts w:ascii="Consolas" w:hAnsi="Consolas"/>
-          <w:sz w:val="20"/>
-          <w:szCs w:val="20"/>
-          <w:lang w:val="en-US"/>
-        </w:rPr>
-        <w:t>="LstCategorias"&gt;</w:t>
+        <w:t xml:space="preserve"> x:Name="LstCategorias"&gt;</w:t>
       </w:r>
     </w:p>
     <w:p>
@@ -6630,7 +6550,6 @@
         <w:t xml:space="preserve">using </w:t>
       </w:r>
       <w:proofErr w:type="spellStart"/>
-      <w:proofErr w:type="gramStart"/>
       <w:r>
         <w:rPr>
           <w:rFonts w:ascii="Consolas" w:hAnsi="Consolas"/>
@@ -6641,7 +6560,6 @@
         <w:t>System.Collections.Generic</w:t>
       </w:r>
       <w:proofErr w:type="spellEnd"/>
-      <w:proofErr w:type="gramEnd"/>
       <w:r>
         <w:rPr>
           <w:rFonts w:ascii="Consolas" w:hAnsi="Consolas"/>
@@ -6752,7 +6670,6 @@
         <w:t xml:space="preserve">using </w:t>
       </w:r>
       <w:proofErr w:type="spellStart"/>
-      <w:proofErr w:type="gramStart"/>
       <w:r>
         <w:rPr>
           <w:rFonts w:ascii="Consolas" w:hAnsi="Consolas"/>
@@ -6763,7 +6680,6 @@
         <w:t>System.Threading.Tasks</w:t>
       </w:r>
       <w:proofErr w:type="spellEnd"/>
-      <w:proofErr w:type="gramEnd"/>
       <w:r>
         <w:rPr>
           <w:rFonts w:ascii="Consolas" w:hAnsi="Consolas"/>
@@ -6845,7 +6761,6 @@
         <w:t xml:space="preserve">using </w:t>
       </w:r>
       <w:proofErr w:type="spellStart"/>
-      <w:proofErr w:type="gramStart"/>
       <w:r>
         <w:rPr>
           <w:rFonts w:ascii="Consolas" w:hAnsi="Consolas"/>
@@ -6856,7 +6771,6 @@
         <w:t>Xamarin.Forms.Xaml</w:t>
       </w:r>
       <w:proofErr w:type="spellEnd"/>
-      <w:proofErr w:type="gramEnd"/>
       <w:r>
         <w:rPr>
           <w:rFonts w:ascii="Consolas" w:hAnsi="Consolas"/>
@@ -6950,7 +6864,6 @@
         <w:t>[</w:t>
       </w:r>
       <w:proofErr w:type="spellStart"/>
-      <w:proofErr w:type="gramStart"/>
       <w:r>
         <w:rPr>
           <w:rFonts w:ascii="Consolas" w:hAnsi="Consolas"/>
@@ -6971,7 +6884,6 @@
         <w:t>(</w:t>
       </w:r>
       <w:proofErr w:type="spellStart"/>
-      <w:proofErr w:type="gramEnd"/>
       <w:r>
         <w:rPr>
           <w:rFonts w:ascii="Consolas" w:hAnsi="Consolas"/>
@@ -7013,7 +6925,6 @@
         <w:t xml:space="preserve">public partial class </w:t>
       </w:r>
       <w:proofErr w:type="spellStart"/>
-      <w:proofErr w:type="gramStart"/>
       <w:r>
         <w:rPr>
           <w:rFonts w:ascii="Consolas" w:hAnsi="Consolas"/>
@@ -7031,17 +6942,7 @@
           <w:szCs w:val="20"/>
           <w:lang w:val="en-US"/>
         </w:rPr>
-        <w:t xml:space="preserve"> :</w:t>
-      </w:r>
-      <w:proofErr w:type="gramEnd"/>
-      <w:r>
-        <w:rPr>
-          <w:rFonts w:ascii="Consolas" w:hAnsi="Consolas"/>
-          <w:sz w:val="20"/>
-          <w:szCs w:val="20"/>
-          <w:lang w:val="en-US"/>
-        </w:rPr>
-        <w:t xml:space="preserve"> </w:t>
+        <w:t xml:space="preserve"> : </w:t>
       </w:r>
       <w:proofErr w:type="spellStart"/>
       <w:r>
@@ -7062,22 +6963,24 @@
           <w:rFonts w:ascii="Consolas" w:hAnsi="Consolas"/>
           <w:sz w:val="20"/>
           <w:szCs w:val="20"/>
-        </w:rPr>
-      </w:pPr>
-      <w:r>
-        <w:rPr>
-          <w:rFonts w:ascii="Consolas" w:hAnsi="Consolas"/>
-          <w:sz w:val="20"/>
-          <w:szCs w:val="20"/>
-          <w:lang w:val="en-US"/>
-        </w:rPr>
-        <w:tab/>
-      </w:r>
-      <w:r>
-        <w:rPr>
-          <w:rFonts w:ascii="Consolas" w:hAnsi="Consolas"/>
-          <w:sz w:val="20"/>
-          <w:szCs w:val="20"/>
+          <w:lang w:val="en-US"/>
+        </w:rPr>
+      </w:pPr>
+      <w:r>
+        <w:rPr>
+          <w:rFonts w:ascii="Consolas" w:hAnsi="Consolas"/>
+          <w:sz w:val="20"/>
+          <w:szCs w:val="20"/>
+          <w:lang w:val="en-US"/>
+        </w:rPr>
+        <w:tab/>
+      </w:r>
+      <w:r>
+        <w:rPr>
+          <w:rFonts w:ascii="Consolas" w:hAnsi="Consolas"/>
+          <w:sz w:val="20"/>
+          <w:szCs w:val="20"/>
+          <w:lang w:val="en-US"/>
         </w:rPr>
         <w:t>{</w:t>
       </w:r>
@@ -7089,48 +6992,35 @@
           <w:rFonts w:ascii="Consolas" w:hAnsi="Consolas"/>
           <w:sz w:val="20"/>
           <w:szCs w:val="20"/>
-        </w:rPr>
-      </w:pPr>
-      <w:r>
-        <w:rPr>
-          <w:rFonts w:ascii="Consolas" w:hAnsi="Consolas"/>
-          <w:sz w:val="20"/>
-          <w:szCs w:val="20"/>
-        </w:rPr>
-        <w:tab/>
-      </w:r>
-      <w:r>
-        <w:rPr>
-          <w:rFonts w:ascii="Consolas" w:hAnsi="Consolas"/>
-          <w:sz w:val="20"/>
-          <w:szCs w:val="20"/>
-        </w:rPr>
-        <w:tab/>
-      </w:r>
-      <w:proofErr w:type="spellStart"/>
-      <w:r>
-        <w:rPr>
-          <w:rFonts w:ascii="Consolas" w:hAnsi="Consolas"/>
-          <w:sz w:val="20"/>
-          <w:szCs w:val="20"/>
-        </w:rPr>
-        <w:t>List</w:t>
-      </w:r>
-      <w:proofErr w:type="spellEnd"/>
-      <w:r>
-        <w:rPr>
-          <w:rFonts w:ascii="Consolas" w:hAnsi="Consolas"/>
-          <w:sz w:val="20"/>
-          <w:szCs w:val="20"/>
-        </w:rPr>
-        <w:t>&lt;</w:t>
-      </w:r>
-      <w:proofErr w:type="spellStart"/>
-      <w:r>
-        <w:rPr>
-          <w:rFonts w:ascii="Consolas" w:hAnsi="Consolas"/>
-          <w:sz w:val="20"/>
-          <w:szCs w:val="20"/>
+          <w:lang w:val="en-US"/>
+        </w:rPr>
+      </w:pPr>
+      <w:r>
+        <w:rPr>
+          <w:rFonts w:ascii="Consolas" w:hAnsi="Consolas"/>
+          <w:sz w:val="20"/>
+          <w:szCs w:val="20"/>
+          <w:lang w:val="en-US"/>
+        </w:rPr>
+        <w:tab/>
+      </w:r>
+      <w:r>
+        <w:rPr>
+          <w:rFonts w:ascii="Consolas" w:hAnsi="Consolas"/>
+          <w:sz w:val="20"/>
+          <w:szCs w:val="20"/>
+          <w:lang w:val="en-US"/>
+        </w:rPr>
+        <w:tab/>
+        <w:t>List&lt;</w:t>
+      </w:r>
+      <w:proofErr w:type="spellStart"/>
+      <w:r>
+        <w:rPr>
+          <w:rFonts w:ascii="Consolas" w:hAnsi="Consolas"/>
+          <w:sz w:val="20"/>
+          <w:szCs w:val="20"/>
+          <w:lang w:val="en-US"/>
         </w:rPr>
         <w:t>Categoria</w:t>
       </w:r>
@@ -7140,6 +7030,7 @@
           <w:rFonts w:ascii="Consolas" w:hAnsi="Consolas"/>
           <w:sz w:val="20"/>
           <w:szCs w:val="20"/>
+          <w:lang w:val="en-US"/>
         </w:rPr>
         <w:t xml:space="preserve">&gt; </w:t>
       </w:r>
@@ -7149,6 +7040,7 @@
           <w:rFonts w:ascii="Consolas" w:hAnsi="Consolas"/>
           <w:sz w:val="20"/>
           <w:szCs w:val="20"/>
+          <w:lang w:val="en-US"/>
         </w:rPr>
         <w:t>categorias</w:t>
       </w:r>
@@ -7158,6 +7050,7 @@
           <w:rFonts w:ascii="Consolas" w:hAnsi="Consolas"/>
           <w:sz w:val="20"/>
           <w:szCs w:val="20"/>
+          <w:lang w:val="en-US"/>
         </w:rPr>
         <w:t>;</w:t>
       </w:r>
@@ -7169,86 +7062,66 @@
           <w:rFonts w:ascii="Consolas" w:hAnsi="Consolas"/>
           <w:sz w:val="20"/>
           <w:szCs w:val="20"/>
-        </w:rPr>
-      </w:pPr>
-    </w:p>
-    <w:p>
-      <w:pPr>
-        <w:spacing w:after="0"/>
-        <w:rPr>
-          <w:rFonts w:ascii="Consolas" w:hAnsi="Consolas"/>
-          <w:sz w:val="20"/>
-          <w:szCs w:val="20"/>
-        </w:rPr>
-      </w:pPr>
-      <w:r>
-        <w:rPr>
-          <w:rFonts w:ascii="Consolas" w:hAnsi="Consolas"/>
-          <w:sz w:val="20"/>
-          <w:szCs w:val="20"/>
-        </w:rPr>
-        <w:tab/>
-      </w:r>
-      <w:r>
-        <w:rPr>
-          <w:rFonts w:ascii="Consolas" w:hAnsi="Consolas"/>
-          <w:sz w:val="20"/>
-          <w:szCs w:val="20"/>
-        </w:rPr>
-        <w:tab/>
-      </w:r>
-      <w:proofErr w:type="spellStart"/>
-      <w:r>
-        <w:rPr>
-          <w:rFonts w:ascii="Consolas" w:hAnsi="Consolas"/>
-          <w:sz w:val="20"/>
-          <w:szCs w:val="20"/>
-        </w:rPr>
-        <w:t>public</w:t>
-      </w:r>
-      <w:proofErr w:type="spellEnd"/>
-      <w:r>
-        <w:rPr>
-          <w:rFonts w:ascii="Consolas" w:hAnsi="Consolas"/>
-          <w:sz w:val="20"/>
-          <w:szCs w:val="20"/>
-        </w:rPr>
-        <w:t xml:space="preserve"> </w:t>
-      </w:r>
-      <w:proofErr w:type="gramStart"/>
-      <w:r>
-        <w:rPr>
-          <w:rFonts w:ascii="Consolas" w:hAnsi="Consolas"/>
-          <w:sz w:val="20"/>
-          <w:szCs w:val="20"/>
-        </w:rPr>
-        <w:t>Resultado(</w:t>
-      </w:r>
-      <w:proofErr w:type="spellStart"/>
-      <w:proofErr w:type="gramEnd"/>
-      <w:r>
-        <w:rPr>
-          <w:rFonts w:ascii="Consolas" w:hAnsi="Consolas"/>
-          <w:sz w:val="20"/>
-          <w:szCs w:val="20"/>
-        </w:rPr>
-        <w:t>List</w:t>
-      </w:r>
-      <w:proofErr w:type="spellEnd"/>
-      <w:r>
-        <w:rPr>
-          <w:rFonts w:ascii="Consolas" w:hAnsi="Consolas"/>
-          <w:sz w:val="20"/>
-          <w:szCs w:val="20"/>
-        </w:rPr>
-        <w:t>&lt;</w:t>
-      </w:r>
-      <w:proofErr w:type="spellStart"/>
-      <w:r>
-        <w:rPr>
-          <w:rFonts w:ascii="Consolas" w:hAnsi="Consolas"/>
-          <w:sz w:val="20"/>
-          <w:szCs w:val="20"/>
+          <w:lang w:val="en-US"/>
+        </w:rPr>
+      </w:pPr>
+    </w:p>
+    <w:p>
+      <w:pPr>
+        <w:spacing w:after="0"/>
+        <w:rPr>
+          <w:rFonts w:ascii="Consolas" w:hAnsi="Consolas"/>
+          <w:sz w:val="20"/>
+          <w:szCs w:val="20"/>
+          <w:lang w:val="en-US"/>
+        </w:rPr>
+      </w:pPr>
+      <w:r>
+        <w:rPr>
+          <w:rFonts w:ascii="Consolas" w:hAnsi="Consolas"/>
+          <w:sz w:val="20"/>
+          <w:szCs w:val="20"/>
+          <w:lang w:val="en-US"/>
+        </w:rPr>
+        <w:tab/>
+      </w:r>
+      <w:r>
+        <w:rPr>
+          <w:rFonts w:ascii="Consolas" w:hAnsi="Consolas"/>
+          <w:sz w:val="20"/>
+          <w:szCs w:val="20"/>
+          <w:lang w:val="en-US"/>
+        </w:rPr>
+        <w:tab/>
+        <w:t xml:space="preserve">public </w:t>
+      </w:r>
+      <w:proofErr w:type="spellStart"/>
+      <w:r>
+        <w:rPr>
+          <w:rFonts w:ascii="Consolas" w:hAnsi="Consolas"/>
+          <w:sz w:val="20"/>
+          <w:szCs w:val="20"/>
+          <w:lang w:val="en-US"/>
+        </w:rPr>
+        <w:t>Resultado</w:t>
+      </w:r>
+      <w:proofErr w:type="spellEnd"/>
+      <w:r>
+        <w:rPr>
+          <w:rFonts w:ascii="Consolas" w:hAnsi="Consolas"/>
+          <w:sz w:val="20"/>
+          <w:szCs w:val="20"/>
+          <w:lang w:val="en-US"/>
+        </w:rPr>
+        <w:t>(List&lt;</w:t>
+      </w:r>
+      <w:proofErr w:type="spellStart"/>
+      <w:r>
+        <w:rPr>
+          <w:rFonts w:ascii="Consolas" w:hAnsi="Consolas"/>
+          <w:sz w:val="20"/>
+          <w:szCs w:val="20"/>
+          <w:lang w:val="en-US"/>
         </w:rPr>
         <w:t>Categoria</w:t>
       </w:r>
@@ -7258,6 +7131,7 @@
           <w:rFonts w:ascii="Consolas" w:hAnsi="Consolas"/>
           <w:sz w:val="20"/>
           <w:szCs w:val="20"/>
+          <w:lang w:val="en-US"/>
         </w:rPr>
         <w:t xml:space="preserve">&gt; </w:t>
       </w:r>
@@ -7267,6 +7141,7 @@
           <w:rFonts w:ascii="Consolas" w:hAnsi="Consolas"/>
           <w:sz w:val="20"/>
           <w:szCs w:val="20"/>
+          <w:lang w:val="en-US"/>
         </w:rPr>
         <w:t>categorias</w:t>
       </w:r>
@@ -7276,6 +7151,7 @@
           <w:rFonts w:ascii="Consolas" w:hAnsi="Consolas"/>
           <w:sz w:val="20"/>
           <w:szCs w:val="20"/>
+          <w:lang w:val="en-US"/>
         </w:rPr>
         <w:t>)</w:t>
       </w:r>
@@ -7287,21 +7163,24 @@
           <w:rFonts w:ascii="Consolas" w:hAnsi="Consolas"/>
           <w:sz w:val="20"/>
           <w:szCs w:val="20"/>
-        </w:rPr>
-      </w:pPr>
-      <w:r>
-        <w:rPr>
-          <w:rFonts w:ascii="Consolas" w:hAnsi="Consolas"/>
-          <w:sz w:val="20"/>
-          <w:szCs w:val="20"/>
-        </w:rPr>
-        <w:tab/>
-      </w:r>
-      <w:r>
-        <w:rPr>
-          <w:rFonts w:ascii="Consolas" w:hAnsi="Consolas"/>
-          <w:sz w:val="20"/>
-          <w:szCs w:val="20"/>
+          <w:lang w:val="en-US"/>
+        </w:rPr>
+      </w:pPr>
+      <w:r>
+        <w:rPr>
+          <w:rFonts w:ascii="Consolas" w:hAnsi="Consolas"/>
+          <w:sz w:val="20"/>
+          <w:szCs w:val="20"/>
+          <w:lang w:val="en-US"/>
+        </w:rPr>
+        <w:tab/>
+      </w:r>
+      <w:r>
+        <w:rPr>
+          <w:rFonts w:ascii="Consolas" w:hAnsi="Consolas"/>
+          <w:sz w:val="20"/>
+          <w:szCs w:val="20"/>
+          <w:lang w:val="en-US"/>
         </w:rPr>
         <w:tab/>
         <w:t>{</w:t>
@@ -7314,39 +7193,43 @@
           <w:rFonts w:ascii="Consolas" w:hAnsi="Consolas"/>
           <w:sz w:val="20"/>
           <w:szCs w:val="20"/>
-        </w:rPr>
-      </w:pPr>
-      <w:r>
-        <w:rPr>
-          <w:rFonts w:ascii="Consolas" w:hAnsi="Consolas"/>
-          <w:sz w:val="20"/>
-          <w:szCs w:val="20"/>
-        </w:rPr>
-        <w:tab/>
-      </w:r>
-      <w:r>
-        <w:rPr>
-          <w:rFonts w:ascii="Consolas" w:hAnsi="Consolas"/>
-          <w:sz w:val="20"/>
-          <w:szCs w:val="20"/>
-        </w:rPr>
-        <w:tab/>
-      </w:r>
-      <w:r>
-        <w:rPr>
-          <w:rFonts w:ascii="Consolas" w:hAnsi="Consolas"/>
-          <w:sz w:val="20"/>
-          <w:szCs w:val="20"/>
-        </w:rPr>
-        <w:tab/>
-      </w:r>
-      <w:proofErr w:type="spellStart"/>
-      <w:proofErr w:type="gramStart"/>
-      <w:r>
-        <w:rPr>
-          <w:rFonts w:ascii="Consolas" w:hAnsi="Consolas"/>
-          <w:sz w:val="20"/>
-          <w:szCs w:val="20"/>
+          <w:lang w:val="en-US"/>
+        </w:rPr>
+      </w:pPr>
+      <w:r>
+        <w:rPr>
+          <w:rFonts w:ascii="Consolas" w:hAnsi="Consolas"/>
+          <w:sz w:val="20"/>
+          <w:szCs w:val="20"/>
+          <w:lang w:val="en-US"/>
+        </w:rPr>
+        <w:tab/>
+      </w:r>
+      <w:r>
+        <w:rPr>
+          <w:rFonts w:ascii="Consolas" w:hAnsi="Consolas"/>
+          <w:sz w:val="20"/>
+          <w:szCs w:val="20"/>
+          <w:lang w:val="en-US"/>
+        </w:rPr>
+        <w:tab/>
+      </w:r>
+      <w:r>
+        <w:rPr>
+          <w:rFonts w:ascii="Consolas" w:hAnsi="Consolas"/>
+          <w:sz w:val="20"/>
+          <w:szCs w:val="20"/>
+          <w:lang w:val="en-US"/>
+        </w:rPr>
+        <w:tab/>
+      </w:r>
+      <w:proofErr w:type="spellStart"/>
+      <w:r>
+        <w:rPr>
+          <w:rFonts w:ascii="Consolas" w:hAnsi="Consolas"/>
+          <w:sz w:val="20"/>
+          <w:szCs w:val="20"/>
+          <w:lang w:val="en-US"/>
         </w:rPr>
         <w:t>InitializeComponent</w:t>
       </w:r>
@@ -7356,69 +7239,65 @@
           <w:rFonts w:ascii="Consolas" w:hAnsi="Consolas"/>
           <w:sz w:val="20"/>
           <w:szCs w:val="20"/>
-        </w:rPr>
-        <w:t>(</w:t>
-      </w:r>
-      <w:proofErr w:type="gramEnd"/>
-      <w:r>
-        <w:rPr>
-          <w:rFonts w:ascii="Consolas" w:hAnsi="Consolas"/>
-          <w:sz w:val="20"/>
-          <w:szCs w:val="20"/>
-        </w:rPr>
-        <w:t>);</w:t>
-      </w:r>
-    </w:p>
-    <w:p>
-      <w:pPr>
-        <w:spacing w:after="0"/>
-        <w:rPr>
-          <w:rFonts w:ascii="Consolas" w:hAnsi="Consolas"/>
-          <w:sz w:val="20"/>
-          <w:szCs w:val="20"/>
-        </w:rPr>
-      </w:pPr>
-      <w:r>
-        <w:rPr>
-          <w:rFonts w:ascii="Consolas" w:hAnsi="Consolas"/>
-          <w:sz w:val="20"/>
-          <w:szCs w:val="20"/>
-        </w:rPr>
-        <w:tab/>
-      </w:r>
-      <w:r>
-        <w:rPr>
-          <w:rFonts w:ascii="Consolas" w:hAnsi="Consolas"/>
-          <w:sz w:val="20"/>
-          <w:szCs w:val="20"/>
-        </w:rPr>
-        <w:tab/>
-      </w:r>
-      <w:r>
-        <w:rPr>
-          <w:rFonts w:ascii="Consolas" w:hAnsi="Consolas"/>
-          <w:sz w:val="20"/>
-          <w:szCs w:val="20"/>
-        </w:rPr>
-        <w:tab/>
-      </w:r>
-      <w:proofErr w:type="spellStart"/>
-      <w:proofErr w:type="gramStart"/>
-      <w:r>
-        <w:rPr>
-          <w:rFonts w:ascii="Consolas" w:hAnsi="Consolas"/>
-          <w:sz w:val="20"/>
-          <w:szCs w:val="20"/>
+          <w:lang w:val="en-US"/>
+        </w:rPr>
+        <w:t>();</w:t>
+      </w:r>
+    </w:p>
+    <w:p>
+      <w:pPr>
+        <w:spacing w:after="0"/>
+        <w:rPr>
+          <w:rFonts w:ascii="Consolas" w:hAnsi="Consolas"/>
+          <w:sz w:val="20"/>
+          <w:szCs w:val="20"/>
+          <w:lang w:val="en-US"/>
+        </w:rPr>
+      </w:pPr>
+      <w:r>
+        <w:rPr>
+          <w:rFonts w:ascii="Consolas" w:hAnsi="Consolas"/>
+          <w:sz w:val="20"/>
+          <w:szCs w:val="20"/>
+          <w:lang w:val="en-US"/>
+        </w:rPr>
+        <w:tab/>
+      </w:r>
+      <w:r>
+        <w:rPr>
+          <w:rFonts w:ascii="Consolas" w:hAnsi="Consolas"/>
+          <w:sz w:val="20"/>
+          <w:szCs w:val="20"/>
+          <w:lang w:val="en-US"/>
+        </w:rPr>
+        <w:tab/>
+      </w:r>
+      <w:r>
+        <w:rPr>
+          <w:rFonts w:ascii="Consolas" w:hAnsi="Consolas"/>
+          <w:sz w:val="20"/>
+          <w:szCs w:val="20"/>
+          <w:lang w:val="en-US"/>
+        </w:rPr>
+        <w:tab/>
+      </w:r>
+      <w:proofErr w:type="spellStart"/>
+      <w:r>
+        <w:rPr>
+          <w:rFonts w:ascii="Consolas" w:hAnsi="Consolas"/>
+          <w:sz w:val="20"/>
+          <w:szCs w:val="20"/>
+          <w:lang w:val="en-US"/>
         </w:rPr>
         <w:t>this.categorias</w:t>
       </w:r>
       <w:proofErr w:type="spellEnd"/>
-      <w:proofErr w:type="gramEnd"/>
-      <w:r>
-        <w:rPr>
-          <w:rFonts w:ascii="Consolas" w:hAnsi="Consolas"/>
-          <w:sz w:val="20"/>
-          <w:szCs w:val="20"/>
+      <w:r>
+        <w:rPr>
+          <w:rFonts w:ascii="Consolas" w:hAnsi="Consolas"/>
+          <w:sz w:val="20"/>
+          <w:szCs w:val="20"/>
+          <w:lang w:val="en-US"/>
         </w:rPr>
         <w:t xml:space="preserve"> = </w:t>
       </w:r>
@@ -7428,6 +7307,7 @@
           <w:rFonts w:ascii="Consolas" w:hAnsi="Consolas"/>
           <w:sz w:val="20"/>
           <w:szCs w:val="20"/>
+          <w:lang w:val="en-US"/>
         </w:rPr>
         <w:t>categorias</w:t>
       </w:r>
@@ -7437,6 +7317,7 @@
           <w:rFonts w:ascii="Consolas" w:hAnsi="Consolas"/>
           <w:sz w:val="20"/>
           <w:szCs w:val="20"/>
+          <w:lang w:val="en-US"/>
         </w:rPr>
         <w:t>;</w:t>
       </w:r>
@@ -7448,39 +7329,43 @@
           <w:rFonts w:ascii="Consolas" w:hAnsi="Consolas"/>
           <w:sz w:val="20"/>
           <w:szCs w:val="20"/>
-        </w:rPr>
-      </w:pPr>
-      <w:r>
-        <w:rPr>
-          <w:rFonts w:ascii="Consolas" w:hAnsi="Consolas"/>
-          <w:sz w:val="20"/>
-          <w:szCs w:val="20"/>
-        </w:rPr>
-        <w:tab/>
-      </w:r>
-      <w:r>
-        <w:rPr>
-          <w:rFonts w:ascii="Consolas" w:hAnsi="Consolas"/>
-          <w:sz w:val="20"/>
-          <w:szCs w:val="20"/>
-        </w:rPr>
-        <w:tab/>
-      </w:r>
-      <w:r>
-        <w:rPr>
-          <w:rFonts w:ascii="Consolas" w:hAnsi="Consolas"/>
-          <w:sz w:val="20"/>
-          <w:szCs w:val="20"/>
-        </w:rPr>
-        <w:tab/>
-      </w:r>
-      <w:proofErr w:type="spellStart"/>
-      <w:proofErr w:type="gramStart"/>
-      <w:r>
-        <w:rPr>
-          <w:rFonts w:ascii="Consolas" w:hAnsi="Consolas"/>
-          <w:sz w:val="20"/>
-          <w:szCs w:val="20"/>
+          <w:lang w:val="en-US"/>
+        </w:rPr>
+      </w:pPr>
+      <w:r>
+        <w:rPr>
+          <w:rFonts w:ascii="Consolas" w:hAnsi="Consolas"/>
+          <w:sz w:val="20"/>
+          <w:szCs w:val="20"/>
+          <w:lang w:val="en-US"/>
+        </w:rPr>
+        <w:tab/>
+      </w:r>
+      <w:r>
+        <w:rPr>
+          <w:rFonts w:ascii="Consolas" w:hAnsi="Consolas"/>
+          <w:sz w:val="20"/>
+          <w:szCs w:val="20"/>
+          <w:lang w:val="en-US"/>
+        </w:rPr>
+        <w:tab/>
+      </w:r>
+      <w:r>
+        <w:rPr>
+          <w:rFonts w:ascii="Consolas" w:hAnsi="Consolas"/>
+          <w:sz w:val="20"/>
+          <w:szCs w:val="20"/>
+          <w:lang w:val="en-US"/>
+        </w:rPr>
+        <w:tab/>
+      </w:r>
+      <w:proofErr w:type="spellStart"/>
+      <w:r>
+        <w:rPr>
+          <w:rFonts w:ascii="Consolas" w:hAnsi="Consolas"/>
+          <w:sz w:val="20"/>
+          <w:szCs w:val="20"/>
+          <w:lang w:val="en-US"/>
         </w:rPr>
         <w:t>CargarCategorias</w:t>
       </w:r>
@@ -7490,42 +7375,36 @@
           <w:rFonts w:ascii="Consolas" w:hAnsi="Consolas"/>
           <w:sz w:val="20"/>
           <w:szCs w:val="20"/>
-        </w:rPr>
-        <w:t>(</w:t>
-      </w:r>
-      <w:proofErr w:type="gramEnd"/>
-      <w:r>
-        <w:rPr>
-          <w:rFonts w:ascii="Consolas" w:hAnsi="Consolas"/>
-          <w:sz w:val="20"/>
-          <w:szCs w:val="20"/>
-        </w:rPr>
-        <w:t>);</w:t>
-      </w:r>
-    </w:p>
-    <w:p>
-      <w:pPr>
-        <w:spacing w:after="0"/>
-        <w:rPr>
-          <w:rFonts w:ascii="Consolas" w:hAnsi="Consolas"/>
-          <w:sz w:val="20"/>
-          <w:szCs w:val="20"/>
-          <w:lang w:val="en-US"/>
-        </w:rPr>
-      </w:pPr>
-      <w:r>
-        <w:rPr>
-          <w:rFonts w:ascii="Consolas" w:hAnsi="Consolas"/>
-          <w:sz w:val="20"/>
-          <w:szCs w:val="20"/>
-        </w:rPr>
-        <w:tab/>
-      </w:r>
-      <w:r>
-        <w:rPr>
-          <w:rFonts w:ascii="Consolas" w:hAnsi="Consolas"/>
-          <w:sz w:val="20"/>
-          <w:szCs w:val="20"/>
+          <w:lang w:val="en-US"/>
+        </w:rPr>
+        <w:t>();</w:t>
+      </w:r>
+    </w:p>
+    <w:p>
+      <w:pPr>
+        <w:spacing w:after="0"/>
+        <w:rPr>
+          <w:rFonts w:ascii="Consolas" w:hAnsi="Consolas"/>
+          <w:sz w:val="20"/>
+          <w:szCs w:val="20"/>
+          <w:lang w:val="en-US"/>
+        </w:rPr>
+      </w:pPr>
+      <w:r>
+        <w:rPr>
+          <w:rFonts w:ascii="Consolas" w:hAnsi="Consolas"/>
+          <w:sz w:val="20"/>
+          <w:szCs w:val="20"/>
+          <w:lang w:val="en-US"/>
+        </w:rPr>
+        <w:tab/>
+      </w:r>
+      <w:r>
+        <w:rPr>
+          <w:rFonts w:ascii="Consolas" w:hAnsi="Consolas"/>
+          <w:sz w:val="20"/>
+          <w:szCs w:val="20"/>
+          <w:lang w:val="en-US"/>
         </w:rPr>
         <w:tab/>
       </w:r>
@@ -7580,7 +7459,6 @@
         <w:t xml:space="preserve">private void </w:t>
       </w:r>
       <w:proofErr w:type="spellStart"/>
-      <w:proofErr w:type="gramStart"/>
       <w:r>
         <w:rPr>
           <w:rFonts w:ascii="Consolas" w:hAnsi="Consolas"/>
@@ -7598,17 +7476,7 @@
           <w:szCs w:val="20"/>
           <w:lang w:val="en-US"/>
         </w:rPr>
-        <w:t>(</w:t>
-      </w:r>
-      <w:proofErr w:type="gramEnd"/>
-      <w:r>
-        <w:rPr>
-          <w:rFonts w:ascii="Consolas" w:hAnsi="Consolas"/>
-          <w:sz w:val="20"/>
-          <w:szCs w:val="20"/>
-          <w:lang w:val="en-US"/>
-        </w:rPr>
-        <w:t>)</w:t>
+        <w:t>()</w:t>
       </w:r>
     </w:p>
     <w:p>
@@ -7699,7 +7567,6 @@
         <w:t xml:space="preserve"> = </w:t>
       </w:r>
       <w:proofErr w:type="spellStart"/>
-      <w:proofErr w:type="gramStart"/>
       <w:r>
         <w:rPr>
           <w:rFonts w:ascii="Consolas" w:hAnsi="Consolas"/>
@@ -7710,7 +7577,6 @@
         <w:t>categorias.Where</w:t>
       </w:r>
       <w:proofErr w:type="spellEnd"/>
-      <w:proofErr w:type="gramEnd"/>
       <w:r>
         <w:rPr>
           <w:rFonts w:ascii="Consolas" w:hAnsi="Consolas"/>
@@ -7917,37 +7783,17 @@
           <w:szCs w:val="20"/>
           <w:lang w:val="en-US"/>
         </w:rPr>
-        <w:t>Button_</w:t>
-      </w:r>
-      <w:proofErr w:type="gramStart"/>
-      <w:r>
-        <w:rPr>
-          <w:rFonts w:ascii="Consolas" w:hAnsi="Consolas"/>
-          <w:sz w:val="20"/>
-          <w:szCs w:val="20"/>
-          <w:lang w:val="en-US"/>
-        </w:rPr>
-        <w:t>Clicked</w:t>
-      </w:r>
-      <w:proofErr w:type="spellEnd"/>
-      <w:r>
-        <w:rPr>
-          <w:rFonts w:ascii="Consolas" w:hAnsi="Consolas"/>
-          <w:sz w:val="20"/>
-          <w:szCs w:val="20"/>
-          <w:lang w:val="en-US"/>
-        </w:rPr>
-        <w:t>(</w:t>
-      </w:r>
-      <w:proofErr w:type="gramEnd"/>
-      <w:r>
-        <w:rPr>
-          <w:rFonts w:ascii="Consolas" w:hAnsi="Consolas"/>
-          <w:sz w:val="20"/>
-          <w:szCs w:val="20"/>
-          <w:lang w:val="en-US"/>
-        </w:rPr>
-        <w:t xml:space="preserve">object sender, </w:t>
+        <w:t>Button_Clicked</w:t>
+      </w:r>
+      <w:proofErr w:type="spellEnd"/>
+      <w:r>
+        <w:rPr>
+          <w:rFonts w:ascii="Consolas" w:hAnsi="Consolas"/>
+          <w:sz w:val="20"/>
+          <w:szCs w:val="20"/>
+          <w:lang w:val="en-US"/>
+        </w:rPr>
+        <w:t xml:space="preserve">(object sender, </w:t>
       </w:r>
       <w:proofErr w:type="spellStart"/>
       <w:r>
@@ -8143,11 +7989,1150 @@
       </w:pPr>
     </w:p>
     <w:p>
-      <w:r>
-        <w:rPr>
+      <w:pPr>
+        <w:rPr>
+          <w:b/>
+          <w:bCs/>
+          <w:sz w:val="24"/>
+          <w:szCs w:val="24"/>
+          <w:lang w:val="en-US"/>
+        </w:rPr>
+      </w:pPr>
+      <w:proofErr w:type="spellStart"/>
+      <w:r>
+        <w:rPr>
+          <w:b/>
+          <w:bCs/>
+          <w:sz w:val="24"/>
+          <w:szCs w:val="24"/>
+          <w:lang w:val="en-US"/>
+        </w:rPr>
+        <w:t>Categoria</w:t>
+      </w:r>
+      <w:r>
+        <w:rPr>
+          <w:b/>
+          <w:bCs/>
+          <w:sz w:val="24"/>
+          <w:szCs w:val="24"/>
+          <w:lang w:val="en-US"/>
+        </w:rPr>
+        <w:t>.cs</w:t>
+      </w:r>
+      <w:proofErr w:type="spellEnd"/>
+    </w:p>
+    <w:p>
+      <w:pPr>
+        <w:rPr>
+          <w:rFonts w:ascii="Consolas" w:hAnsi="Consolas"/>
+          <w:sz w:val="20"/>
+          <w:szCs w:val="20"/>
+          <w:lang w:val="en-US"/>
+        </w:rPr>
+      </w:pPr>
+      <w:r>
+        <w:rPr>
+          <w:rFonts w:ascii="Consolas" w:hAnsi="Consolas"/>
+          <w:sz w:val="20"/>
+          <w:szCs w:val="20"/>
+          <w:lang w:val="en-US"/>
+        </w:rPr>
+        <w:t>using System;</w:t>
+      </w:r>
+    </w:p>
+    <w:p>
+      <w:pPr>
+        <w:rPr>
+          <w:rFonts w:ascii="Consolas" w:hAnsi="Consolas"/>
+          <w:sz w:val="20"/>
+          <w:szCs w:val="20"/>
+          <w:lang w:val="en-US"/>
+        </w:rPr>
+      </w:pPr>
+      <w:r>
+        <w:rPr>
+          <w:rFonts w:ascii="Consolas" w:hAnsi="Consolas"/>
+          <w:sz w:val="20"/>
+          <w:szCs w:val="20"/>
+          <w:lang w:val="en-US"/>
+        </w:rPr>
+        <w:t xml:space="preserve">using </w:t>
+      </w:r>
+      <w:proofErr w:type="spellStart"/>
+      <w:r>
+        <w:rPr>
+          <w:rFonts w:ascii="Consolas" w:hAnsi="Consolas"/>
+          <w:sz w:val="20"/>
+          <w:szCs w:val="20"/>
+          <w:lang w:val="en-US"/>
+        </w:rPr>
+        <w:t>System.Collections.Generic</w:t>
+      </w:r>
+      <w:proofErr w:type="spellEnd"/>
+      <w:r>
+        <w:rPr>
+          <w:rFonts w:ascii="Consolas" w:hAnsi="Consolas"/>
+          <w:sz w:val="20"/>
+          <w:szCs w:val="20"/>
+          <w:lang w:val="en-US"/>
+        </w:rPr>
+        <w:t>;</w:t>
+      </w:r>
+    </w:p>
+    <w:p>
+      <w:pPr>
+        <w:rPr>
+          <w:rFonts w:ascii="Consolas" w:hAnsi="Consolas"/>
+          <w:sz w:val="20"/>
+          <w:szCs w:val="20"/>
+          <w:lang w:val="en-US"/>
+        </w:rPr>
+      </w:pPr>
+      <w:r>
+        <w:rPr>
+          <w:rFonts w:ascii="Consolas" w:hAnsi="Consolas"/>
+          <w:sz w:val="20"/>
+          <w:szCs w:val="20"/>
+          <w:lang w:val="en-US"/>
+        </w:rPr>
+        <w:t xml:space="preserve">using </w:t>
+      </w:r>
+      <w:proofErr w:type="spellStart"/>
+      <w:r>
+        <w:rPr>
+          <w:rFonts w:ascii="Consolas" w:hAnsi="Consolas"/>
+          <w:sz w:val="20"/>
+          <w:szCs w:val="20"/>
+          <w:lang w:val="en-US"/>
+        </w:rPr>
+        <w:t>System.ComponentModel</w:t>
+      </w:r>
+      <w:proofErr w:type="spellEnd"/>
+      <w:r>
+        <w:rPr>
+          <w:rFonts w:ascii="Consolas" w:hAnsi="Consolas"/>
+          <w:sz w:val="20"/>
+          <w:szCs w:val="20"/>
+          <w:lang w:val="en-US"/>
+        </w:rPr>
+        <w:t>;</w:t>
+      </w:r>
+    </w:p>
+    <w:p>
+      <w:pPr>
+        <w:rPr>
+          <w:rFonts w:ascii="Consolas" w:hAnsi="Consolas"/>
+          <w:sz w:val="20"/>
+          <w:szCs w:val="20"/>
+          <w:lang w:val="en-US"/>
+        </w:rPr>
+      </w:pPr>
+      <w:r>
+        <w:rPr>
+          <w:rFonts w:ascii="Consolas" w:hAnsi="Consolas"/>
+          <w:sz w:val="20"/>
+          <w:szCs w:val="20"/>
+          <w:lang w:val="en-US"/>
+        </w:rPr>
+        <w:t xml:space="preserve">using </w:t>
+      </w:r>
+      <w:proofErr w:type="spellStart"/>
+      <w:r>
+        <w:rPr>
+          <w:rFonts w:ascii="Consolas" w:hAnsi="Consolas"/>
+          <w:sz w:val="20"/>
+          <w:szCs w:val="20"/>
+          <w:lang w:val="en-US"/>
+        </w:rPr>
+        <w:t>System.Runtime.CompilerServices</w:t>
+      </w:r>
+      <w:proofErr w:type="spellEnd"/>
+      <w:r>
+        <w:rPr>
+          <w:rFonts w:ascii="Consolas" w:hAnsi="Consolas"/>
+          <w:sz w:val="20"/>
+          <w:szCs w:val="20"/>
+          <w:lang w:val="en-US"/>
+        </w:rPr>
+        <w:t>;</w:t>
+      </w:r>
+    </w:p>
+    <w:p>
+      <w:pPr>
+        <w:rPr>
+          <w:rFonts w:ascii="Consolas" w:hAnsi="Consolas"/>
+          <w:sz w:val="20"/>
+          <w:szCs w:val="20"/>
+          <w:lang w:val="en-US"/>
+        </w:rPr>
+      </w:pPr>
+      <w:r>
+        <w:rPr>
+          <w:rFonts w:ascii="Consolas" w:hAnsi="Consolas"/>
+          <w:sz w:val="20"/>
+          <w:szCs w:val="20"/>
+          <w:lang w:val="en-US"/>
+        </w:rPr>
+        <w:t xml:space="preserve">using </w:t>
+      </w:r>
+      <w:proofErr w:type="spellStart"/>
+      <w:r>
+        <w:rPr>
+          <w:rFonts w:ascii="Consolas" w:hAnsi="Consolas"/>
+          <w:sz w:val="20"/>
+          <w:szCs w:val="20"/>
+          <w:lang w:val="en-US"/>
+        </w:rPr>
+        <w:t>System.Text</w:t>
+      </w:r>
+      <w:proofErr w:type="spellEnd"/>
+      <w:r>
+        <w:rPr>
+          <w:rFonts w:ascii="Consolas" w:hAnsi="Consolas"/>
+          <w:sz w:val="20"/>
+          <w:szCs w:val="20"/>
+          <w:lang w:val="en-US"/>
+        </w:rPr>
+        <w:t>;</w:t>
+      </w:r>
+    </w:p>
+    <w:p>
+      <w:pPr>
+        <w:rPr>
+          <w:rFonts w:ascii="Consolas" w:hAnsi="Consolas"/>
+          <w:sz w:val="20"/>
+          <w:szCs w:val="20"/>
+          <w:lang w:val="en-US"/>
+        </w:rPr>
+      </w:pPr>
+    </w:p>
+    <w:p>
+      <w:pPr>
+        <w:rPr>
+          <w:rFonts w:ascii="Consolas" w:hAnsi="Consolas"/>
+          <w:sz w:val="20"/>
+          <w:szCs w:val="20"/>
+          <w:lang w:val="en-US"/>
+        </w:rPr>
+      </w:pPr>
+      <w:r>
+        <w:rPr>
+          <w:rFonts w:ascii="Consolas" w:hAnsi="Consolas"/>
+          <w:sz w:val="20"/>
+          <w:szCs w:val="20"/>
+          <w:lang w:val="en-US"/>
+        </w:rPr>
+        <w:t xml:space="preserve">namespace </w:t>
+      </w:r>
+      <w:proofErr w:type="spellStart"/>
+      <w:r>
+        <w:rPr>
+          <w:rFonts w:ascii="Consolas" w:hAnsi="Consolas"/>
+          <w:sz w:val="20"/>
+          <w:szCs w:val="20"/>
+          <w:lang w:val="en-US"/>
+        </w:rPr>
+        <w:t>SuscribeYa</w:t>
+      </w:r>
+      <w:proofErr w:type="spellEnd"/>
+    </w:p>
+    <w:p>
+      <w:pPr>
+        <w:rPr>
+          <w:rFonts w:ascii="Consolas" w:hAnsi="Consolas"/>
+          <w:sz w:val="20"/>
+          <w:szCs w:val="20"/>
+          <w:lang w:val="en-US"/>
+        </w:rPr>
+      </w:pPr>
+      <w:r>
+        <w:rPr>
+          <w:rFonts w:ascii="Consolas" w:hAnsi="Consolas"/>
+          <w:sz w:val="20"/>
+          <w:szCs w:val="20"/>
+          <w:lang w:val="en-US"/>
+        </w:rPr>
+        <w:t>{</w:t>
+      </w:r>
+    </w:p>
+    <w:p>
+      <w:pPr>
+        <w:rPr>
+          <w:rFonts w:ascii="Consolas" w:hAnsi="Consolas"/>
+          <w:sz w:val="20"/>
+          <w:szCs w:val="20"/>
+          <w:lang w:val="en-US"/>
+        </w:rPr>
+      </w:pPr>
+      <w:r>
+        <w:rPr>
+          <w:rFonts w:ascii="Consolas" w:hAnsi="Consolas"/>
+          <w:sz w:val="20"/>
+          <w:szCs w:val="20"/>
+          <w:lang w:val="en-US"/>
+        </w:rPr>
+        <w:tab/>
+        <w:t xml:space="preserve">public class </w:t>
+      </w:r>
+      <w:proofErr w:type="spellStart"/>
+      <w:r>
+        <w:rPr>
+          <w:rFonts w:ascii="Consolas" w:hAnsi="Consolas"/>
+          <w:sz w:val="20"/>
+          <w:szCs w:val="20"/>
+          <w:lang w:val="en-US"/>
+        </w:rPr>
+        <w:t>Categoria</w:t>
+      </w:r>
+      <w:proofErr w:type="spellEnd"/>
+      <w:r>
+        <w:rPr>
+          <w:rFonts w:ascii="Consolas" w:hAnsi="Consolas"/>
+          <w:sz w:val="20"/>
+          <w:szCs w:val="20"/>
+          <w:lang w:val="en-US"/>
+        </w:rPr>
+        <w:t xml:space="preserve"> : </w:t>
+      </w:r>
+      <w:proofErr w:type="spellStart"/>
+      <w:r>
+        <w:rPr>
+          <w:rFonts w:ascii="Consolas" w:hAnsi="Consolas"/>
+          <w:sz w:val="20"/>
+          <w:szCs w:val="20"/>
+          <w:lang w:val="en-US"/>
+        </w:rPr>
+        <w:t>INotifyPropertyChanged</w:t>
+      </w:r>
+      <w:proofErr w:type="spellEnd"/>
+    </w:p>
+    <w:p>
+      <w:pPr>
+        <w:rPr>
+          <w:rFonts w:ascii="Consolas" w:hAnsi="Consolas"/>
+          <w:sz w:val="20"/>
+          <w:szCs w:val="20"/>
+          <w:lang w:val="en-US"/>
+        </w:rPr>
+      </w:pPr>
+      <w:r>
+        <w:rPr>
+          <w:rFonts w:ascii="Consolas" w:hAnsi="Consolas"/>
+          <w:sz w:val="20"/>
+          <w:szCs w:val="20"/>
+          <w:lang w:val="en-US"/>
+        </w:rPr>
+        <w:tab/>
+        <w:t>{</w:t>
+      </w:r>
+    </w:p>
+    <w:p>
+      <w:pPr>
+        <w:rPr>
+          <w:rFonts w:ascii="Consolas" w:hAnsi="Consolas"/>
+          <w:sz w:val="20"/>
+          <w:szCs w:val="20"/>
+          <w:lang w:val="en-US"/>
+        </w:rPr>
+      </w:pPr>
+      <w:r>
+        <w:rPr>
+          <w:rFonts w:ascii="Consolas" w:hAnsi="Consolas"/>
+          <w:sz w:val="20"/>
+          <w:szCs w:val="20"/>
+          <w:lang w:val="en-US"/>
+        </w:rPr>
+        <w:tab/>
+      </w:r>
+      <w:r>
+        <w:rPr>
+          <w:rFonts w:ascii="Consolas" w:hAnsi="Consolas"/>
+          <w:sz w:val="20"/>
+          <w:szCs w:val="20"/>
+          <w:lang w:val="en-US"/>
+        </w:rPr>
+        <w:tab/>
+        <w:t xml:space="preserve">public string </w:t>
+      </w:r>
+      <w:proofErr w:type="spellStart"/>
+      <w:r>
+        <w:rPr>
+          <w:rFonts w:ascii="Consolas" w:hAnsi="Consolas"/>
+          <w:sz w:val="20"/>
+          <w:szCs w:val="20"/>
+          <w:lang w:val="en-US"/>
+        </w:rPr>
+        <w:t>Nombre</w:t>
+      </w:r>
+      <w:proofErr w:type="spellEnd"/>
+      <w:r>
+        <w:rPr>
+          <w:rFonts w:ascii="Consolas" w:hAnsi="Consolas"/>
+          <w:sz w:val="20"/>
+          <w:szCs w:val="20"/>
+          <w:lang w:val="en-US"/>
+        </w:rPr>
+        <w:t xml:space="preserve"> { get; set; }</w:t>
+      </w:r>
+    </w:p>
+    <w:p>
+      <w:pPr>
+        <w:rPr>
+          <w:rFonts w:ascii="Consolas" w:hAnsi="Consolas"/>
+          <w:sz w:val="20"/>
+          <w:szCs w:val="20"/>
+          <w:lang w:val="en-US"/>
+        </w:rPr>
+      </w:pPr>
+    </w:p>
+    <w:p>
+      <w:pPr>
+        <w:rPr>
+          <w:rFonts w:ascii="Consolas" w:hAnsi="Consolas"/>
+          <w:sz w:val="20"/>
+          <w:szCs w:val="20"/>
+          <w:lang w:val="en-US"/>
+        </w:rPr>
+      </w:pPr>
+      <w:r>
+        <w:rPr>
+          <w:rFonts w:ascii="Consolas" w:hAnsi="Consolas"/>
+          <w:sz w:val="20"/>
+          <w:szCs w:val="20"/>
+          <w:lang w:val="en-US"/>
+        </w:rPr>
+        <w:t xml:space="preserve">        private bool </w:t>
+      </w:r>
+      <w:proofErr w:type="spellStart"/>
+      <w:r>
+        <w:rPr>
+          <w:rFonts w:ascii="Consolas" w:hAnsi="Consolas"/>
+          <w:sz w:val="20"/>
+          <w:szCs w:val="20"/>
+          <w:lang w:val="en-US"/>
+        </w:rPr>
+        <w:t>isCheck</w:t>
+      </w:r>
+      <w:proofErr w:type="spellEnd"/>
+      <w:r>
+        <w:rPr>
+          <w:rFonts w:ascii="Consolas" w:hAnsi="Consolas"/>
+          <w:sz w:val="20"/>
+          <w:szCs w:val="20"/>
+          <w:lang w:val="en-US"/>
+        </w:rPr>
+        <w:t>;</w:t>
+      </w:r>
+    </w:p>
+    <w:p>
+      <w:pPr>
+        <w:rPr>
+          <w:rFonts w:ascii="Consolas" w:hAnsi="Consolas"/>
+          <w:sz w:val="20"/>
+          <w:szCs w:val="20"/>
+          <w:lang w:val="en-US"/>
+        </w:rPr>
+      </w:pPr>
+    </w:p>
+    <w:p>
+      <w:pPr>
+        <w:rPr>
+          <w:rFonts w:ascii="Consolas" w:hAnsi="Consolas"/>
+          <w:sz w:val="20"/>
+          <w:szCs w:val="20"/>
+          <w:lang w:val="en-US"/>
+        </w:rPr>
+      </w:pPr>
+      <w:r>
+        <w:rPr>
+          <w:rFonts w:ascii="Consolas" w:hAnsi="Consolas"/>
+          <w:sz w:val="20"/>
+          <w:szCs w:val="20"/>
+          <w:lang w:val="en-US"/>
+        </w:rPr>
+        <w:t xml:space="preserve">        public bool </w:t>
+      </w:r>
+      <w:proofErr w:type="spellStart"/>
+      <w:r>
+        <w:rPr>
+          <w:rFonts w:ascii="Consolas" w:hAnsi="Consolas"/>
+          <w:sz w:val="20"/>
+          <w:szCs w:val="20"/>
+          <w:lang w:val="en-US"/>
+        </w:rPr>
+        <w:t>IsCheck</w:t>
+      </w:r>
+      <w:proofErr w:type="spellEnd"/>
+    </w:p>
+    <w:p>
+      <w:pPr>
+        <w:rPr>
+          <w:rFonts w:ascii="Consolas" w:hAnsi="Consolas"/>
+          <w:sz w:val="20"/>
+          <w:szCs w:val="20"/>
+          <w:lang w:val="en-US"/>
+        </w:rPr>
+      </w:pPr>
+      <w:r>
+        <w:rPr>
+          <w:rFonts w:ascii="Consolas" w:hAnsi="Consolas"/>
+          <w:sz w:val="20"/>
+          <w:szCs w:val="20"/>
+          <w:lang w:val="en-US"/>
+        </w:rPr>
+        <w:lastRenderedPageBreak/>
+        <w:t xml:space="preserve">        {</w:t>
+      </w:r>
+    </w:p>
+    <w:p>
+      <w:pPr>
+        <w:rPr>
+          <w:rFonts w:ascii="Consolas" w:hAnsi="Consolas"/>
+          <w:sz w:val="20"/>
+          <w:szCs w:val="20"/>
+          <w:lang w:val="en-US"/>
+        </w:rPr>
+      </w:pPr>
+      <w:r>
+        <w:rPr>
+          <w:rFonts w:ascii="Consolas" w:hAnsi="Consolas"/>
+          <w:sz w:val="20"/>
+          <w:szCs w:val="20"/>
+          <w:lang w:val="en-US"/>
+        </w:rPr>
+        <w:t xml:space="preserve">            get</w:t>
+      </w:r>
+    </w:p>
+    <w:p>
+      <w:pPr>
+        <w:rPr>
+          <w:rFonts w:ascii="Consolas" w:hAnsi="Consolas"/>
+          <w:sz w:val="20"/>
+          <w:szCs w:val="20"/>
+          <w:lang w:val="en-US"/>
+        </w:rPr>
+      </w:pPr>
+      <w:r>
+        <w:rPr>
+          <w:rFonts w:ascii="Consolas" w:hAnsi="Consolas"/>
+          <w:sz w:val="20"/>
+          <w:szCs w:val="20"/>
+          <w:lang w:val="en-US"/>
+        </w:rPr>
+        <w:t xml:space="preserve">            {</w:t>
+      </w:r>
+    </w:p>
+    <w:p>
+      <w:pPr>
+        <w:rPr>
+          <w:rFonts w:ascii="Consolas" w:hAnsi="Consolas"/>
+          <w:sz w:val="20"/>
+          <w:szCs w:val="20"/>
+          <w:lang w:val="en-US"/>
+        </w:rPr>
+      </w:pPr>
+      <w:r>
+        <w:rPr>
+          <w:rFonts w:ascii="Consolas" w:hAnsi="Consolas"/>
+          <w:sz w:val="20"/>
+          <w:szCs w:val="20"/>
+          <w:lang w:val="en-US"/>
+        </w:rPr>
+        <w:t xml:space="preserve">                return </w:t>
+      </w:r>
+      <w:proofErr w:type="spellStart"/>
+      <w:r>
+        <w:rPr>
+          <w:rFonts w:ascii="Consolas" w:hAnsi="Consolas"/>
+          <w:sz w:val="20"/>
+          <w:szCs w:val="20"/>
+          <w:lang w:val="en-US"/>
+        </w:rPr>
+        <w:t>isCheck</w:t>
+      </w:r>
+      <w:proofErr w:type="spellEnd"/>
+      <w:r>
+        <w:rPr>
+          <w:rFonts w:ascii="Consolas" w:hAnsi="Consolas"/>
+          <w:sz w:val="20"/>
+          <w:szCs w:val="20"/>
+          <w:lang w:val="en-US"/>
+        </w:rPr>
+        <w:t>;</w:t>
+      </w:r>
+    </w:p>
+    <w:p>
+      <w:pPr>
+        <w:rPr>
+          <w:rFonts w:ascii="Consolas" w:hAnsi="Consolas"/>
+          <w:sz w:val="20"/>
+          <w:szCs w:val="20"/>
+          <w:lang w:val="en-US"/>
+        </w:rPr>
+      </w:pPr>
+      <w:r>
+        <w:rPr>
+          <w:rFonts w:ascii="Consolas" w:hAnsi="Consolas"/>
+          <w:sz w:val="20"/>
+          <w:szCs w:val="20"/>
+          <w:lang w:val="en-US"/>
+        </w:rPr>
+        <w:t xml:space="preserve">            }</w:t>
+      </w:r>
+    </w:p>
+    <w:p>
+      <w:pPr>
+        <w:rPr>
+          <w:rFonts w:ascii="Consolas" w:hAnsi="Consolas"/>
+          <w:sz w:val="20"/>
+          <w:szCs w:val="20"/>
+          <w:lang w:val="en-US"/>
+        </w:rPr>
+      </w:pPr>
+      <w:r>
+        <w:rPr>
+          <w:rFonts w:ascii="Consolas" w:hAnsi="Consolas"/>
+          <w:sz w:val="20"/>
+          <w:szCs w:val="20"/>
+          <w:lang w:val="en-US"/>
+        </w:rPr>
+        <w:t xml:space="preserve">            set</w:t>
+      </w:r>
+    </w:p>
+    <w:p>
+      <w:pPr>
+        <w:rPr>
+          <w:rFonts w:ascii="Consolas" w:hAnsi="Consolas"/>
+          <w:sz w:val="20"/>
+          <w:szCs w:val="20"/>
+          <w:lang w:val="en-US"/>
+        </w:rPr>
+      </w:pPr>
+      <w:r>
+        <w:rPr>
+          <w:rFonts w:ascii="Consolas" w:hAnsi="Consolas"/>
+          <w:sz w:val="20"/>
+          <w:szCs w:val="20"/>
+          <w:lang w:val="en-US"/>
+        </w:rPr>
+        <w:t xml:space="preserve">            {</w:t>
+      </w:r>
+    </w:p>
+    <w:p>
+      <w:pPr>
+        <w:rPr>
+          <w:rFonts w:ascii="Consolas" w:hAnsi="Consolas"/>
+          <w:sz w:val="20"/>
+          <w:szCs w:val="20"/>
+          <w:lang w:val="en-US"/>
+        </w:rPr>
+      </w:pPr>
+      <w:r>
+        <w:rPr>
+          <w:rFonts w:ascii="Consolas" w:hAnsi="Consolas"/>
+          <w:sz w:val="20"/>
+          <w:szCs w:val="20"/>
+          <w:lang w:val="en-US"/>
+        </w:rPr>
+        <w:t xml:space="preserve">                if(value != </w:t>
+      </w:r>
+      <w:proofErr w:type="spellStart"/>
+      <w:r>
+        <w:rPr>
+          <w:rFonts w:ascii="Consolas" w:hAnsi="Consolas"/>
+          <w:sz w:val="20"/>
+          <w:szCs w:val="20"/>
+          <w:lang w:val="en-US"/>
+        </w:rPr>
+        <w:t>this.isCheck</w:t>
+      </w:r>
+      <w:proofErr w:type="spellEnd"/>
+      <w:r>
+        <w:rPr>
+          <w:rFonts w:ascii="Consolas" w:hAnsi="Consolas"/>
+          <w:sz w:val="20"/>
+          <w:szCs w:val="20"/>
+          <w:lang w:val="en-US"/>
+        </w:rPr>
+        <w:t>)</w:t>
+      </w:r>
+    </w:p>
+    <w:p>
+      <w:pPr>
+        <w:rPr>
+          <w:rFonts w:ascii="Consolas" w:hAnsi="Consolas"/>
+          <w:sz w:val="20"/>
+          <w:szCs w:val="20"/>
+          <w:lang w:val="en-US"/>
+        </w:rPr>
+      </w:pPr>
+      <w:r>
+        <w:rPr>
+          <w:rFonts w:ascii="Consolas" w:hAnsi="Consolas"/>
+          <w:sz w:val="20"/>
+          <w:szCs w:val="20"/>
+          <w:lang w:val="en-US"/>
+        </w:rPr>
+        <w:t xml:space="preserve">                {</w:t>
+      </w:r>
+    </w:p>
+    <w:p>
+      <w:pPr>
+        <w:rPr>
+          <w:rFonts w:ascii="Consolas" w:hAnsi="Consolas"/>
+          <w:sz w:val="20"/>
+          <w:szCs w:val="20"/>
+          <w:lang w:val="en-US"/>
+        </w:rPr>
+      </w:pPr>
+      <w:r>
+        <w:rPr>
+          <w:rFonts w:ascii="Consolas" w:hAnsi="Consolas"/>
+          <w:sz w:val="20"/>
+          <w:szCs w:val="20"/>
+          <w:lang w:val="en-US"/>
+        </w:rPr>
+        <w:t xml:space="preserve">                    </w:t>
+      </w:r>
+      <w:proofErr w:type="spellStart"/>
+      <w:r>
+        <w:rPr>
+          <w:rFonts w:ascii="Consolas" w:hAnsi="Consolas"/>
+          <w:sz w:val="20"/>
+          <w:szCs w:val="20"/>
+          <w:lang w:val="en-US"/>
+        </w:rPr>
+        <w:t>this.isCheck</w:t>
+      </w:r>
+      <w:proofErr w:type="spellEnd"/>
+      <w:r>
+        <w:rPr>
+          <w:rFonts w:ascii="Consolas" w:hAnsi="Consolas"/>
+          <w:sz w:val="20"/>
+          <w:szCs w:val="20"/>
+          <w:lang w:val="en-US"/>
+        </w:rPr>
+        <w:t xml:space="preserve"> = value;</w:t>
+      </w:r>
+    </w:p>
+    <w:p>
+      <w:pPr>
+        <w:rPr>
+          <w:rFonts w:ascii="Consolas" w:hAnsi="Consolas"/>
+          <w:sz w:val="20"/>
+          <w:szCs w:val="20"/>
+          <w:lang w:val="en-US"/>
+        </w:rPr>
+      </w:pPr>
+      <w:r>
+        <w:rPr>
+          <w:rFonts w:ascii="Consolas" w:hAnsi="Consolas"/>
+          <w:sz w:val="20"/>
+          <w:szCs w:val="20"/>
+          <w:lang w:val="en-US"/>
+        </w:rPr>
+        <w:t xml:space="preserve">                    </w:t>
+      </w:r>
+      <w:proofErr w:type="spellStart"/>
+      <w:r>
+        <w:rPr>
+          <w:rFonts w:ascii="Consolas" w:hAnsi="Consolas"/>
+          <w:sz w:val="20"/>
+          <w:szCs w:val="20"/>
+          <w:lang w:val="en-US"/>
+        </w:rPr>
+        <w:t>NotifyPropertyChanged</w:t>
+      </w:r>
+      <w:proofErr w:type="spellEnd"/>
+      <w:r>
+        <w:rPr>
+          <w:rFonts w:ascii="Consolas" w:hAnsi="Consolas"/>
+          <w:sz w:val="20"/>
+          <w:szCs w:val="20"/>
+          <w:lang w:val="en-US"/>
+        </w:rPr>
+        <w:t>();</w:t>
+      </w:r>
+    </w:p>
+    <w:p>
+      <w:pPr>
+        <w:rPr>
+          <w:rFonts w:ascii="Consolas" w:hAnsi="Consolas"/>
+          <w:sz w:val="20"/>
+          <w:szCs w:val="20"/>
+          <w:lang w:val="en-US"/>
+        </w:rPr>
+      </w:pPr>
+      <w:r>
+        <w:rPr>
+          <w:rFonts w:ascii="Consolas" w:hAnsi="Consolas"/>
+          <w:sz w:val="20"/>
+          <w:szCs w:val="20"/>
+          <w:lang w:val="en-US"/>
+        </w:rPr>
+        <w:t xml:space="preserve">                }</w:t>
+      </w:r>
+    </w:p>
+    <w:p>
+      <w:pPr>
+        <w:rPr>
+          <w:rFonts w:ascii="Consolas" w:hAnsi="Consolas"/>
+          <w:sz w:val="20"/>
+          <w:szCs w:val="20"/>
+          <w:lang w:val="en-US"/>
+        </w:rPr>
+      </w:pPr>
+      <w:r>
+        <w:rPr>
+          <w:rFonts w:ascii="Consolas" w:hAnsi="Consolas"/>
+          <w:sz w:val="20"/>
+          <w:szCs w:val="20"/>
+          <w:lang w:val="en-US"/>
+        </w:rPr>
+        <w:t xml:space="preserve">            }</w:t>
+      </w:r>
+    </w:p>
+    <w:p>
+      <w:pPr>
+        <w:rPr>
+          <w:rFonts w:ascii="Consolas" w:hAnsi="Consolas"/>
+          <w:sz w:val="20"/>
+          <w:szCs w:val="20"/>
+          <w:lang w:val="en-US"/>
+        </w:rPr>
+      </w:pPr>
+      <w:r>
+        <w:rPr>
+          <w:rFonts w:ascii="Consolas" w:hAnsi="Consolas"/>
+          <w:sz w:val="20"/>
+          <w:szCs w:val="20"/>
+          <w:lang w:val="en-US"/>
+        </w:rPr>
+        <w:t xml:space="preserve">        }</w:t>
+      </w:r>
+    </w:p>
+    <w:p>
+      <w:pPr>
+        <w:rPr>
+          <w:rFonts w:ascii="Consolas" w:hAnsi="Consolas"/>
+          <w:sz w:val="20"/>
+          <w:szCs w:val="20"/>
+          <w:lang w:val="en-US"/>
+        </w:rPr>
+      </w:pPr>
+    </w:p>
+    <w:p>
+      <w:pPr>
+        <w:rPr>
+          <w:rFonts w:ascii="Consolas" w:hAnsi="Consolas"/>
+          <w:sz w:val="20"/>
+          <w:szCs w:val="20"/>
+          <w:lang w:val="en-US"/>
+        </w:rPr>
+      </w:pPr>
+      <w:r>
+        <w:rPr>
+          <w:rFonts w:ascii="Consolas" w:hAnsi="Consolas"/>
+          <w:sz w:val="20"/>
+          <w:szCs w:val="20"/>
+          <w:lang w:val="en-US"/>
+        </w:rPr>
+        <w:t xml:space="preserve">        public event </w:t>
+      </w:r>
+      <w:proofErr w:type="spellStart"/>
+      <w:r>
+        <w:rPr>
+          <w:rFonts w:ascii="Consolas" w:hAnsi="Consolas"/>
+          <w:sz w:val="20"/>
+          <w:szCs w:val="20"/>
+          <w:lang w:val="en-US"/>
+        </w:rPr>
+        <w:t>PropertyChangedEventHandler</w:t>
+      </w:r>
+      <w:proofErr w:type="spellEnd"/>
+      <w:r>
+        <w:rPr>
+          <w:rFonts w:ascii="Consolas" w:hAnsi="Consolas"/>
+          <w:sz w:val="20"/>
+          <w:szCs w:val="20"/>
+          <w:lang w:val="en-US"/>
+        </w:rPr>
+        <w:t xml:space="preserve"> </w:t>
+      </w:r>
+      <w:proofErr w:type="spellStart"/>
+      <w:r>
+        <w:rPr>
+          <w:rFonts w:ascii="Consolas" w:hAnsi="Consolas"/>
+          <w:sz w:val="20"/>
+          <w:szCs w:val="20"/>
+          <w:lang w:val="en-US"/>
+        </w:rPr>
+        <w:t>PropertyChanged</w:t>
+      </w:r>
+      <w:proofErr w:type="spellEnd"/>
+      <w:r>
+        <w:rPr>
+          <w:rFonts w:ascii="Consolas" w:hAnsi="Consolas"/>
+          <w:sz w:val="20"/>
+          <w:szCs w:val="20"/>
+          <w:lang w:val="en-US"/>
+        </w:rPr>
+        <w:t>;</w:t>
+      </w:r>
+    </w:p>
+    <w:p>
+      <w:pPr>
+        <w:rPr>
+          <w:rFonts w:ascii="Consolas" w:hAnsi="Consolas"/>
+          <w:sz w:val="20"/>
+          <w:szCs w:val="20"/>
+          <w:lang w:val="en-US"/>
+        </w:rPr>
+      </w:pPr>
+    </w:p>
+    <w:p>
+      <w:pPr>
+        <w:rPr>
+          <w:rFonts w:ascii="Consolas" w:hAnsi="Consolas"/>
+          <w:sz w:val="20"/>
+          <w:szCs w:val="20"/>
+          <w:lang w:val="en-US"/>
+        </w:rPr>
+      </w:pPr>
+      <w:r>
+        <w:rPr>
+          <w:rFonts w:ascii="Consolas" w:hAnsi="Consolas"/>
+          <w:sz w:val="20"/>
+          <w:szCs w:val="20"/>
+          <w:lang w:val="en-US"/>
+        </w:rPr>
+        <w:t xml:space="preserve">        private void </w:t>
+      </w:r>
+      <w:proofErr w:type="spellStart"/>
+      <w:r>
+        <w:rPr>
+          <w:rFonts w:ascii="Consolas" w:hAnsi="Consolas"/>
+          <w:sz w:val="20"/>
+          <w:szCs w:val="20"/>
+          <w:lang w:val="en-US"/>
+        </w:rPr>
+        <w:t>NotifyPropertyChanged</w:t>
+      </w:r>
+      <w:proofErr w:type="spellEnd"/>
+      <w:r>
+        <w:rPr>
+          <w:rFonts w:ascii="Consolas" w:hAnsi="Consolas"/>
+          <w:sz w:val="20"/>
+          <w:szCs w:val="20"/>
+          <w:lang w:val="en-US"/>
+        </w:rPr>
+        <w:t>([</w:t>
+      </w:r>
+      <w:proofErr w:type="spellStart"/>
+      <w:r>
+        <w:rPr>
+          <w:rFonts w:ascii="Consolas" w:hAnsi="Consolas"/>
+          <w:sz w:val="20"/>
+          <w:szCs w:val="20"/>
+          <w:lang w:val="en-US"/>
+        </w:rPr>
+        <w:t>CallerMemberName</w:t>
+      </w:r>
+      <w:proofErr w:type="spellEnd"/>
+      <w:r>
+        <w:rPr>
+          <w:rFonts w:ascii="Consolas" w:hAnsi="Consolas"/>
+          <w:sz w:val="20"/>
+          <w:szCs w:val="20"/>
+          <w:lang w:val="en-US"/>
+        </w:rPr>
+        <w:t xml:space="preserve">] String </w:t>
+      </w:r>
+      <w:proofErr w:type="spellStart"/>
+      <w:r>
+        <w:rPr>
+          <w:rFonts w:ascii="Consolas" w:hAnsi="Consolas"/>
+          <w:sz w:val="20"/>
+          <w:szCs w:val="20"/>
+          <w:lang w:val="en-US"/>
+        </w:rPr>
+        <w:t>propertyName</w:t>
+      </w:r>
+      <w:proofErr w:type="spellEnd"/>
+      <w:r>
+        <w:rPr>
+          <w:rFonts w:ascii="Consolas" w:hAnsi="Consolas"/>
+          <w:sz w:val="20"/>
+          <w:szCs w:val="20"/>
+          <w:lang w:val="en-US"/>
+        </w:rPr>
+        <w:t xml:space="preserve"> = "")</w:t>
+      </w:r>
+    </w:p>
+    <w:p>
+      <w:pPr>
+        <w:rPr>
+          <w:rFonts w:ascii="Consolas" w:hAnsi="Consolas"/>
+          <w:sz w:val="20"/>
+          <w:szCs w:val="20"/>
+          <w:lang w:val="en-US"/>
+        </w:rPr>
+      </w:pPr>
+      <w:r>
+        <w:rPr>
+          <w:rFonts w:ascii="Consolas" w:hAnsi="Consolas"/>
+          <w:sz w:val="20"/>
+          <w:szCs w:val="20"/>
+          <w:lang w:val="en-US"/>
+        </w:rPr>
+        <w:t xml:space="preserve">        {</w:t>
+      </w:r>
+    </w:p>
+    <w:p>
+      <w:pPr>
+        <w:rPr>
+          <w:rFonts w:ascii="Consolas" w:hAnsi="Consolas"/>
+          <w:sz w:val="20"/>
+          <w:szCs w:val="20"/>
+          <w:lang w:val="en-US"/>
+        </w:rPr>
+      </w:pPr>
+      <w:r>
+        <w:rPr>
+          <w:rFonts w:ascii="Consolas" w:hAnsi="Consolas"/>
+          <w:sz w:val="20"/>
+          <w:szCs w:val="20"/>
+          <w:lang w:val="en-US"/>
+        </w:rPr>
+        <w:t xml:space="preserve">            </w:t>
+      </w:r>
+      <w:proofErr w:type="spellStart"/>
+      <w:r>
+        <w:rPr>
+          <w:rFonts w:ascii="Consolas" w:hAnsi="Consolas"/>
+          <w:sz w:val="20"/>
+          <w:szCs w:val="20"/>
+          <w:lang w:val="en-US"/>
+        </w:rPr>
+        <w:t>PropertyChanged</w:t>
+      </w:r>
+      <w:proofErr w:type="spellEnd"/>
+      <w:r>
+        <w:rPr>
+          <w:rFonts w:ascii="Consolas" w:hAnsi="Consolas"/>
+          <w:sz w:val="20"/>
+          <w:szCs w:val="20"/>
+          <w:lang w:val="en-US"/>
+        </w:rPr>
+        <w:t xml:space="preserve">?.Invoke(this, new </w:t>
+      </w:r>
+      <w:proofErr w:type="spellStart"/>
+      <w:r>
+        <w:rPr>
+          <w:rFonts w:ascii="Consolas" w:hAnsi="Consolas"/>
+          <w:sz w:val="20"/>
+          <w:szCs w:val="20"/>
+          <w:lang w:val="en-US"/>
+        </w:rPr>
+        <w:t>PropertyChangedEventArgs</w:t>
+      </w:r>
+      <w:proofErr w:type="spellEnd"/>
+      <w:r>
+        <w:rPr>
+          <w:rFonts w:ascii="Consolas" w:hAnsi="Consolas"/>
+          <w:sz w:val="20"/>
+          <w:szCs w:val="20"/>
+          <w:lang w:val="en-US"/>
+        </w:rPr>
+        <w:t>(</w:t>
+      </w:r>
+      <w:proofErr w:type="spellStart"/>
+      <w:r>
+        <w:rPr>
+          <w:rFonts w:ascii="Consolas" w:hAnsi="Consolas"/>
+          <w:sz w:val="20"/>
+          <w:szCs w:val="20"/>
+          <w:lang w:val="en-US"/>
+        </w:rPr>
+        <w:t>propertyName</w:t>
+      </w:r>
+      <w:proofErr w:type="spellEnd"/>
+      <w:r>
+        <w:rPr>
+          <w:rFonts w:ascii="Consolas" w:hAnsi="Consolas"/>
+          <w:sz w:val="20"/>
+          <w:szCs w:val="20"/>
+          <w:lang w:val="en-US"/>
+        </w:rPr>
+        <w:t>));</w:t>
+      </w:r>
+    </w:p>
+    <w:p>
+      <w:pPr>
+        <w:rPr>
+          <w:rFonts w:ascii="Consolas" w:hAnsi="Consolas"/>
+          <w:sz w:val="20"/>
+          <w:szCs w:val="20"/>
+          <w:lang w:val="en-US"/>
+        </w:rPr>
+      </w:pPr>
+      <w:r>
+        <w:rPr>
+          <w:rFonts w:ascii="Consolas" w:hAnsi="Consolas"/>
+          <w:sz w:val="20"/>
+          <w:szCs w:val="20"/>
+          <w:lang w:val="en-US"/>
+        </w:rPr>
+        <w:t xml:space="preserve">        }</w:t>
+      </w:r>
+    </w:p>
+    <w:p>
+      <w:pPr>
+        <w:rPr>
+          <w:rFonts w:ascii="Consolas" w:hAnsi="Consolas"/>
+          <w:sz w:val="20"/>
+          <w:szCs w:val="20"/>
+          <w:lang w:val="en-US"/>
+        </w:rPr>
+      </w:pPr>
+      <w:r>
+        <w:rPr>
+          <w:rFonts w:ascii="Consolas" w:hAnsi="Consolas"/>
+          <w:sz w:val="20"/>
+          <w:szCs w:val="20"/>
+          <w:lang w:val="en-US"/>
+        </w:rPr>
+        <w:t xml:space="preserve">    }</w:t>
+      </w:r>
+    </w:p>
+    <w:p>
+      <w:pPr>
+        <w:jc w:val="center"/>
+      </w:pPr>
+      <w:r>
+        <w:rPr>
+          <w:rFonts w:ascii="Consolas" w:hAnsi="Consolas"/>
+          <w:sz w:val="20"/>
+          <w:szCs w:val="20"/>
+          <w:lang w:val="en-US"/>
+        </w:rPr>
+        <w:lastRenderedPageBreak/>
+        <w:t>}</w:t>
+      </w:r>
+      <w:r>
+        <w:rPr>
+          <w:rFonts w:ascii="Consolas" w:hAnsi="Consolas"/>
           <w:noProof/>
-        </w:rPr>
-        <w:lastRenderedPageBreak/>
+          <w:sz w:val="20"/>
+          <w:szCs w:val="20"/>
+          <w:lang w:val="en-US"/>
+        </w:rPr>
+        <w:t xml:space="preserve"> </w:t>
+      </w:r>
+      <w:r>
+        <w:rPr>
+          <w:noProof/>
+        </w:rPr>
         <w:drawing>
           <wp:inline distT="0" distB="0" distL="0" distR="0" wp14:anchorId="2DBFBFF4" wp14:editId="3033C41D">
             <wp:extent cx="3467584" cy="7182852"/>
@@ -8191,6 +9176,9 @@
     <w:p/>
     <w:p/>
     <w:p>
+      <w:pPr>
+        <w:jc w:val="center"/>
+      </w:pPr>
       <w:r>
         <w:rPr>
           <w:noProof/>

</xml_diff>